<commit_message>
feat!: add possibility to color first only or all matches of phrase refactor and simplify logics remove namedtuple types
</commit_message>
<xml_diff>
--- a/template.docx
+++ b/template.docx
@@ -25,6 +25,7 @@
       <w:r>
         <w:t xml:space="preserve"> </w:t>
       </w:r>
+      <w:proofErr w:type="spellStart"/>
       <w:r>
         <w:rPr>
           <w:i/>
@@ -32,8 +33,9 @@
           <w:sz w:val="32"/>
           <w:szCs w:val="32"/>
         </w:rPr>
-        <w:t>текстом</w:t>
-      </w:r>
+        <w:t>СЛОВОм</w:t>
+      </w:r>
+      <w:proofErr w:type="spellEnd"/>
       <w:r>
         <w:rPr>
           <w:sz w:val="32"/>
@@ -77,7 +79,7 @@
         <w:rPr>
           <w:color w:val="4472C4" w:themeColor="accent1"/>
         </w:rPr>
-        <w:t>ЦЕЛИКОМ</w:t>
+        <w:t>СЛОВО</w:t>
       </w:r>
     </w:p>
     <w:p>
@@ -90,7 +92,13 @@
         <w:rPr>
           <w:color w:val="4472C4" w:themeColor="accent1"/>
         </w:rPr>
-        <w:t>Тест со словами до СЛОВА</w:t>
+        <w:t xml:space="preserve">Тест со словами до </w:t>
+      </w:r>
+      <w:r>
+        <w:rPr>
+          <w:color w:val="4472C4" w:themeColor="accent1"/>
+        </w:rPr>
+        <w:t>СЛОВО</w:t>
       </w:r>
     </w:p>
     <w:p>
@@ -103,7 +111,13 @@
         <w:rPr>
           <w:color w:val="4472C4" w:themeColor="accent1"/>
         </w:rPr>
-        <w:t>СЛОВЕЧКО перед текстом тест</w:t>
+        <w:t>СЛОВО</w:t>
+      </w:r>
+      <w:r>
+        <w:rPr>
+          <w:color w:val="4472C4" w:themeColor="accent1"/>
+        </w:rPr>
+        <w:t xml:space="preserve"> перед текстом тест</w:t>
       </w:r>
     </w:p>
     <w:p>
@@ -116,7 +130,19 @@
         <w:rPr>
           <w:color w:val="4472C4" w:themeColor="accent1"/>
         </w:rPr>
-        <w:t>Тест для СЛОВО посреди текста</w:t>
+        <w:t xml:space="preserve">Тест для </w:t>
+      </w:r>
+      <w:r>
+        <w:rPr>
+          <w:color w:val="4472C4" w:themeColor="accent1"/>
+        </w:rPr>
+        <w:t>СЛОВО</w:t>
+      </w:r>
+      <w:r>
+        <w:rPr>
+          <w:color w:val="4472C4" w:themeColor="accent1"/>
+        </w:rPr>
+        <w:t xml:space="preserve"> посреди текста</w:t>
       </w:r>
     </w:p>
     <w:p>
@@ -164,174 +190,144 @@
       </w:r>
     </w:p>
     <w:p>
-      <w:pPr>
-        <w:rPr>
-          <w:color w:val="4472C4" w:themeColor="accent1"/>
-        </w:rPr>
-      </w:pPr>
-      <w:r>
-        <w:rPr>
-          <w:color w:val="4472C4" w:themeColor="accent1"/>
-        </w:rPr>
-        <w:t>ФРАЗА ЦЕЛИКОМ</w:t>
+      <w:r>
+        <w:t xml:space="preserve">Тут ран. </w:t>
+      </w:r>
+      <w:r>
+        <w:t xml:space="preserve">Тут найти. </w:t>
+      </w:r>
+      <w:r>
+        <w:t xml:space="preserve">Ещё </w:t>
+      </w:r>
+      <w:r>
+        <w:t>СЛОВО</w:t>
+      </w:r>
+      <w:r>
+        <w:t xml:space="preserve"> после</w:t>
+      </w:r>
+      <w:r>
+        <w:t>.</w:t>
+      </w:r>
+      <w:r>
+        <w:t xml:space="preserve"> </w:t>
+      </w:r>
+      <w:r>
+        <w:t xml:space="preserve">Дальше должен идти </w:t>
+      </w:r>
+      <w:r>
+        <w:rPr>
+          <w:lang w:val="en-US"/>
+        </w:rPr>
+        <w:t>hard</w:t>
+      </w:r>
+      <w:r>
+        <w:t>-</w:t>
+      </w:r>
+      <w:r>
+        <w:rPr>
+          <w:lang w:val="en-US"/>
+        </w:rPr>
+        <w:t>wrap</w:t>
+      </w:r>
+      <w:r>
+        <w:t>.</w:t>
+      </w:r>
+      <w:r>
+        <w:t xml:space="preserve"> сло</w:t>
+      </w:r>
+      <w:r>
+        <w:rPr>
+          <w:color w:val="70AD47" w:themeColor="accent6"/>
+        </w:rPr>
+        <w:t>во</w:t>
+      </w:r>
+      <w:r>
+        <w:rPr>
+          <w:color w:val="70AD47" w:themeColor="accent6"/>
+        </w:rPr>
+        <w:t xml:space="preserve"> </w:t>
+      </w:r>
+      <w:r>
+        <w:br w:type="page"/>
+      </w:r>
+      <w:r>
+        <w:rPr>
+          <w:sz w:val="96"/>
+          <w:szCs w:val="96"/>
+        </w:rPr>
+        <w:lastRenderedPageBreak/>
+        <w:t>йййййййййййййййййййййййййййййййййййййййййййййййййййййййййййййййййййййййййййййййййййййййййййййййййййййййййййййййййй</w:t>
+      </w:r>
+      <w:r>
+        <w:rPr>
+          <w:sz w:val="96"/>
+          <w:szCs w:val="96"/>
+        </w:rPr>
+        <w:t>СЛОВО</w:t>
+      </w:r>
+      <w:r>
+        <w:rPr>
+          <w:sz w:val="96"/>
+          <w:szCs w:val="96"/>
+        </w:rPr>
+        <w:t>ййййййййййййй</w:t>
       </w:r>
     </w:p>
     <w:p>
       <w:pPr>
         <w:rPr>
-          <w:color w:val="4472C4" w:themeColor="accent1"/>
+          <w:sz w:val="96"/>
+          <w:szCs w:val="96"/>
         </w:rPr>
       </w:pPr>
       <w:r>
         <w:rPr>
-          <w:color w:val="4472C4" w:themeColor="accent1"/>
-        </w:rPr>
-        <w:t>Тест ФРАЗА СО СЛОВАМИ ДО</w:t>
+          <w:sz w:val="96"/>
+          <w:szCs w:val="96"/>
+        </w:rPr>
+        <w:t xml:space="preserve">Тут должен появиться </w:t>
+      </w:r>
+      <w:r>
+        <w:rPr>
+          <w:sz w:val="96"/>
+          <w:szCs w:val="96"/>
+          <w:lang w:val="en-US"/>
+        </w:rPr>
+        <w:t>soft</w:t>
+      </w:r>
+      <w:r>
+        <w:rPr>
+          <w:sz w:val="96"/>
+          <w:szCs w:val="96"/>
+        </w:rPr>
+        <w:t>-</w:t>
+      </w:r>
+      <w:r>
+        <w:rPr>
+          <w:sz w:val="96"/>
+          <w:szCs w:val="96"/>
+          <w:lang w:val="en-US"/>
+        </w:rPr>
+        <w:t>wrap</w:t>
       </w:r>
     </w:p>
     <w:p>
       <w:pPr>
         <w:rPr>
-          <w:color w:val="4472C4" w:themeColor="accent1"/>
-        </w:rPr>
-      </w:pPr>
-      <w:r>
-        <w:rPr>
-          <w:color w:val="4472C4" w:themeColor="accent1"/>
-        </w:rPr>
-        <w:t>ФРАЗА СО СЛОВАМИ ПОСЛЕ тест</w:t>
-      </w:r>
-    </w:p>
-    <w:p>
-      <w:pPr>
-        <w:rPr>
-          <w:color w:val="4472C4" w:themeColor="accent1"/>
-        </w:rPr>
-      </w:pPr>
-      <w:r>
-        <w:rPr>
-          <w:color w:val="4472C4" w:themeColor="accent1"/>
-        </w:rPr>
-        <w:t>Тест ФРАЗА ДО И ПОСЛЕ тест</w:t>
-      </w:r>
-    </w:p>
-    <w:p>
-      <w:r>
-        <w:t xml:space="preserve">Тут ран. </w:t>
-      </w:r>
-      <w:r>
-        <w:t xml:space="preserve">Тут найти. </w:t>
-      </w:r>
-      <w:r>
-        <w:t>Ещё ран после</w:t>
-      </w:r>
-      <w:r>
-        <w:t>.</w:t>
-      </w:r>
-      <w:r>
-        <w:t xml:space="preserve"> </w:t>
-      </w:r>
-      <w:r>
-        <w:t xml:space="preserve">Дальше должен идти </w:t>
-      </w:r>
-      <w:r>
-        <w:rPr>
-          <w:lang w:val="en-US"/>
-        </w:rPr>
-        <w:t>hard</w:t>
-      </w:r>
-      <w:r>
-        <w:t>-</w:t>
-      </w:r>
-      <w:r>
-        <w:rPr>
-          <w:lang w:val="en-US"/>
-        </w:rPr>
-        <w:t>wrap</w:t>
-      </w:r>
-      <w:r>
-        <w:t>.</w:t>
-      </w:r>
-      <w:r>
-        <w:t xml:space="preserve"> сло</w:t>
-      </w:r>
-      <w:r>
-        <w:rPr>
-          <w:color w:val="70AD47" w:themeColor="accent6"/>
-        </w:rPr>
-        <w:t>во</w:t>
-      </w:r>
-      <w:r>
-        <w:rPr>
-          <w:color w:val="70AD47" w:themeColor="accent6"/>
-        </w:rPr>
-        <w:t xml:space="preserve"> </w:t>
-      </w:r>
-      <w:r>
-        <w:br w:type="page"/>
-      </w:r>
-      <w:r>
-        <w:rPr>
           <w:sz w:val="96"/>
           <w:szCs w:val="96"/>
         </w:rPr>
-        <w:lastRenderedPageBreak/>
-        <w:t>ййййййййййййййййййййййййййййййййййййййййййййййййййййййййййййййййййййййййййййййййййййййййййййййййййййййййййййййййййййййййййййййй</w:t>
-      </w:r>
-    </w:p>
-    <w:p>
-      <w:pPr>
+      </w:pPr>
+      <w:proofErr w:type="spellStart"/>
+      <w:r>
         <w:rPr>
           <w:sz w:val="96"/>
           <w:szCs w:val="96"/>
         </w:rPr>
-      </w:pPr>
-      <w:r>
-        <w:rPr>
-          <w:sz w:val="96"/>
-          <w:szCs w:val="96"/>
-        </w:rPr>
-        <w:t xml:space="preserve">Тут должен появиться </w:t>
-      </w:r>
-      <w:r>
-        <w:rPr>
-          <w:sz w:val="96"/>
-          <w:szCs w:val="96"/>
-          <w:lang w:val="en-US"/>
-        </w:rPr>
-        <w:t>soft</w:t>
-      </w:r>
-      <w:r>
-        <w:rPr>
-          <w:sz w:val="96"/>
-          <w:szCs w:val="96"/>
-        </w:rPr>
-        <w:t>-</w:t>
-      </w:r>
-      <w:r>
-        <w:rPr>
-          <w:sz w:val="96"/>
-          <w:szCs w:val="96"/>
-          <w:lang w:val="en-US"/>
-        </w:rPr>
-        <w:t>wrap</w:t>
-      </w:r>
-    </w:p>
-    <w:p>
-      <w:pPr>
-        <w:rPr>
-          <w:sz w:val="96"/>
-          <w:szCs w:val="96"/>
-        </w:rPr>
-      </w:pPr>
-      <w:r>
-        <w:rPr>
-          <w:sz w:val="96"/>
-          <w:szCs w:val="96"/>
-        </w:rPr>
         <w:lastRenderedPageBreak/>
         <w:t>йййййййййййййййййййййййййййййй</w:t>
       </w:r>
+      <w:proofErr w:type="spellEnd"/>
     </w:p>
     <w:sectPr>
       <w:pgSz w:w="11906" w:h="16838"/>

</xml_diff>

<commit_message>
feat!: add meth to find runs combinations for phrase
</commit_message>
<xml_diff>
--- a/template.docx
+++ b/template.docx
@@ -25,7 +25,6 @@
       <w:r>
         <w:t xml:space="preserve"> </w:t>
       </w:r>
-      <w:proofErr w:type="spellStart"/>
       <w:r>
         <w:rPr>
           <w:i/>
@@ -35,7 +34,6 @@
         </w:rPr>
         <w:t>СЛОВОм</w:t>
       </w:r>
-      <w:proofErr w:type="spellEnd"/>
       <w:r>
         <w:rPr>
           <w:sz w:val="32"/>
@@ -200,10 +198,10 @@
         <w:t xml:space="preserve">Ещё </w:t>
       </w:r>
       <w:r>
-        <w:t>СЛОВО</w:t>
-      </w:r>
-      <w:r>
-        <w:t xml:space="preserve"> после</w:t>
+        <w:t xml:space="preserve">СЛОВО </w:t>
+      </w:r>
+      <w:r>
+        <w:t>после</w:t>
       </w:r>
       <w:r>
         <w:t>.</w:t>
@@ -233,19 +231,13 @@
         <w:t>.</w:t>
       </w:r>
       <w:r>
-        <w:t xml:space="preserve"> сло</w:t>
+        <w:t xml:space="preserve"> СЛО</w:t>
       </w:r>
       <w:r>
         <w:rPr>
           <w:color w:val="70AD47" w:themeColor="accent6"/>
         </w:rPr>
-        <w:t>во</w:t>
-      </w:r>
-      <w:r>
-        <w:rPr>
-          <w:color w:val="70AD47" w:themeColor="accent6"/>
-        </w:rPr>
-        <w:t xml:space="preserve"> </w:t>
+        <w:t>ВО</w:t>
       </w:r>
       <w:r>
         <w:br w:type="page"/>
@@ -318,7 +310,6 @@
           <w:szCs w:val="96"/>
         </w:rPr>
       </w:pPr>
-      <w:proofErr w:type="spellStart"/>
       <w:r>
         <w:rPr>
           <w:sz w:val="96"/>
@@ -327,7 +318,6 @@
         <w:lastRenderedPageBreak/>
         <w:t>йййййййййййййййййййййййййййййй</w:t>
       </w:r>
-      <w:proofErr w:type="spellEnd"/>
     </w:p>
     <w:sectPr>
       <w:pgSz w:w="11906" w:h="16838"/>

</xml_diff>

<commit_message>
minor: add much repeats in one run
</commit_message>
<xml_diff>
--- a/template.docx
+++ b/template.docx
@@ -140,6 +140,12 @@
         <w:rPr>
           <w:color w:val="4472C4" w:themeColor="accent1"/>
         </w:rPr>
+        <w:t xml:space="preserve"> СЛОВО СЛОВО</w:t>
+      </w:r>
+      <w:r>
+        <w:rPr>
+          <w:color w:val="4472C4" w:themeColor="accent1"/>
+        </w:rPr>
         <w:t xml:space="preserve"> посреди текста</w:t>
       </w:r>
     </w:p>
@@ -188,6 +194,11 @@
       </w:r>
     </w:p>
     <w:p>
+      <w:pPr>
+        <w:rPr>
+          <w:color w:val="70AD47" w:themeColor="accent6"/>
+        </w:rPr>
+      </w:pPr>
       <w:r>
         <w:t xml:space="preserve">Тут ран. </w:t>
       </w:r>
@@ -238,6 +249,14 @@
           <w:color w:val="70AD47" w:themeColor="accent6"/>
         </w:rPr>
         <w:t>ВО</w:t>
+      </w:r>
+    </w:p>
+    <w:p>
+      <w:r>
+        <w:rPr>
+          <w:color w:val="70AD47" w:themeColor="accent6"/>
+        </w:rPr>
+        <w:t>СЛОВО СЛОВО СЛОВО СЛОВО</w:t>
       </w:r>
       <w:r>
         <w:br w:type="page"/>

</xml_diff>

<commit_message>
refactor: generator, found issue, update template to check new issue
</commit_message>
<xml_diff>
--- a/template.docx
+++ b/template.docx
@@ -257,6 +257,48 @@
           <w:color w:val="70AD47" w:themeColor="accent6"/>
         </w:rPr>
         <w:t>СЛОВО СЛОВО СЛОВО СЛОВО</w:t>
+      </w:r>
+      <w:r>
+        <w:rPr>
+          <w:color w:val="70AD47" w:themeColor="accent6"/>
+        </w:rPr>
+        <w:t xml:space="preserve"> С</w:t>
+      </w:r>
+      <w:r>
+        <w:rPr>
+          <w:color w:val="70AD47" w:themeColor="accent6"/>
+        </w:rPr>
+        <w:t>оло</w:t>
+      </w:r>
+      <w:r>
+        <w:rPr>
+          <w:color w:val="C45911" w:themeColor="accent2" w:themeShade="BF"/>
+        </w:rPr>
+        <w:t>ЛОВО</w:t>
+      </w:r>
+      <w:r>
+        <w:rPr>
+          <w:color w:val="C45911" w:themeColor="accent2" w:themeShade="BF"/>
+        </w:rPr>
+        <w:t xml:space="preserve"> </w:t>
+      </w:r>
+      <w:r>
+        <w:rPr>
+          <w:color w:val="4472C4" w:themeColor="accent1"/>
+        </w:rPr>
+        <w:t>СЛОВ</w:t>
+      </w:r>
+      <w:r>
+        <w:rPr>
+          <w:color w:val="4472C4" w:themeColor="accent1"/>
+        </w:rPr>
+        <w:t>нет</w:t>
+      </w:r>
+      <w:r>
+        <w:rPr>
+          <w:color w:val="FFD966" w:themeColor="accent4" w:themeTint="99"/>
+        </w:rPr>
+        <w:t>О</w:t>
       </w:r>
       <w:r>
         <w:br w:type="page"/>

</xml_diff>